<commit_message>
Finalizado documento HW3 del todo
</commit_message>
<xml_diff>
--- a/HW3/SebastianPedrosa_GermanAlejo_Homework#3.docx
+++ b/HW3/SebastianPedrosa_GermanAlejo_Homework#3.docx
@@ -30,19 +30,13 @@
         <w:rPr>
           <w:rFonts w:ascii="Arial" w:hAnsi="Arial" w:cs="Arial"/>
         </w:rPr>
-        <w:t xml:space="preserve"> [</w:t>
-      </w:r>
-      <w:r>
-        <w:rPr>
-          <w:rFonts w:ascii="Arial" w:hAnsi="Arial" w:cs="Arial"/>
-        </w:rPr>
-        <w:t xml:space="preserve">Nombre </w:t>
-      </w:r>
-      <w:r>
-        <w:rPr>
-          <w:rFonts w:ascii="Arial" w:hAnsi="Arial" w:cs="Arial"/>
-        </w:rPr>
-        <w:t>y Apellidos]</w:t>
+        <w:t xml:space="preserve"> </w:t>
+      </w:r>
+      <w:r>
+        <w:rPr>
+          <w:rFonts w:ascii="Arial" w:hAnsi="Arial" w:cs="Arial"/>
+        </w:rPr>
+        <w:t>Sebastián Pedrosa Granados</w:t>
       </w:r>
     </w:p>
     <w:p>
@@ -73,19 +67,13 @@
         <w:rPr>
           <w:rFonts w:ascii="Arial" w:hAnsi="Arial" w:cs="Arial"/>
         </w:rPr>
-        <w:t xml:space="preserve"> [</w:t>
-      </w:r>
-      <w:r>
-        <w:rPr>
-          <w:rFonts w:ascii="Arial" w:hAnsi="Arial" w:cs="Arial"/>
-        </w:rPr>
-        <w:t xml:space="preserve">Nombre </w:t>
-      </w:r>
-      <w:r>
-        <w:rPr>
-          <w:rFonts w:ascii="Arial" w:hAnsi="Arial" w:cs="Arial"/>
-        </w:rPr>
-        <w:t>y Apellidos]</w:t>
+        <w:t xml:space="preserve"> </w:t>
+      </w:r>
+      <w:r>
+        <w:rPr>
+          <w:rFonts w:ascii="Arial" w:hAnsi="Arial" w:cs="Arial"/>
+        </w:rPr>
+        <w:t>Germán Alejo Domínguez</w:t>
       </w:r>
     </w:p>
     <w:p>

</xml_diff>